<commit_message>
Updated directions and output for client.
</commit_message>
<xml_diff>
--- a/FinalExam/Final_Exam_strategies.docx
+++ b/FinalExam/Final_Exam_strategies.docx
@@ -226,7 +226,6 @@
       <w:r>
         <w:t xml:space="preserve">Each output is always going to be a </w:t>
       </w:r>
-      <w:bookmarkStart w:id="0" w:name="_GoBack"/>
       <w:proofErr w:type="spellStart"/>
       <w:r>
         <w:rPr>
@@ -243,7 +242,6 @@
         </w:rPr>
         <w:t>: some string</w:t>
       </w:r>
-      <w:bookmarkEnd w:id="0"/>
       <w:r>
         <w:t xml:space="preserve">. This is a perfect opportunity to implement the </w:t>
       </w:r>
@@ -257,6 +255,430 @@
       <w:r>
         <w:t>, as I will be decorating the outputs.</w:t>
       </w:r>
+    </w:p>
+    <w:p/>
+    <w:p/>
+    <w:p/>
+    <w:p/>
+    <w:p/>
+    <w:p/>
+    <w:p/>
+    <w:p/>
+    <w:p/>
+    <w:p/>
+    <w:p/>
+    <w:p/>
+    <w:p>
+      <w:pPr>
+        <w:rPr>
+          <w:sz w:val="28"/>
+          <w:szCs w:val="28"/>
+        </w:rPr>
+      </w:pPr>
+      <w:r>
+        <w:rPr>
+          <w:sz w:val="28"/>
+          <w:szCs w:val="28"/>
+        </w:rPr>
+        <w:lastRenderedPageBreak/>
+        <w:t>C</w:t>
+      </w:r>
+      <w:r>
+        <w:rPr>
+          <w:sz w:val="28"/>
+          <w:szCs w:val="28"/>
+        </w:rPr>
+        <w:t>lient Configuration</w:t>
+      </w:r>
+    </w:p>
+    <w:p>
+      <w:r>
+        <w:t>Note: the program is shipped with default output.</w:t>
+      </w:r>
+    </w:p>
+    <w:p>
+      <w:r>
+        <w:t xml:space="preserve">In the client, to load the default </w:t>
+      </w:r>
+      <w:proofErr w:type="spellStart"/>
+      <w:r>
+        <w:t>FizzBuzz</w:t>
+      </w:r>
+      <w:proofErr w:type="spellEnd"/>
+      <w:r>
+        <w:t xml:space="preserve"> output, uncomment the following:</w:t>
+      </w:r>
+    </w:p>
+    <w:p>
+      <w:pPr>
+        <w:pStyle w:val="ListParagraph"/>
+        <w:numPr>
+          <w:ilvl w:val="0"/>
+          <w:numId w:val="3"/>
+        </w:numPr>
+      </w:pPr>
+      <w:proofErr w:type="spellStart"/>
+      <w:r>
+        <w:t>FizzBuzz</w:t>
+      </w:r>
+      <w:proofErr w:type="spellEnd"/>
+      <w:r>
+        <w:t xml:space="preserve"> program = </w:t>
+      </w:r>
+      <w:proofErr w:type="spellStart"/>
+      <w:r>
+        <w:t>LoadConfiguration</w:t>
+      </w:r>
+      <w:proofErr w:type="spellEnd"/>
+      <w:r>
+        <w:t>("</w:t>
+      </w:r>
+      <w:proofErr w:type="spellStart"/>
+      <w:r>
+        <w:t>DefaultConfig</w:t>
+      </w:r>
+      <w:proofErr w:type="spellEnd"/>
+      <w:r>
+        <w:t>");</w:t>
+      </w:r>
+      <w:r>
+        <w:t xml:space="preserve">   </w:t>
+      </w:r>
+    </w:p>
+    <w:p>
+      <w:r>
+        <w:t>To load a custom configuration, uncomment:</w:t>
+      </w:r>
+    </w:p>
+    <w:p>
+      <w:pPr>
+        <w:pStyle w:val="ListParagraph"/>
+        <w:numPr>
+          <w:ilvl w:val="0"/>
+          <w:numId w:val="3"/>
+        </w:numPr>
+      </w:pPr>
+      <w:proofErr w:type="spellStart"/>
+      <w:r>
+        <w:t>FizzBuzz</w:t>
+      </w:r>
+      <w:proofErr w:type="spellEnd"/>
+      <w:r>
+        <w:t xml:space="preserve"> program = </w:t>
+      </w:r>
+      <w:proofErr w:type="spellStart"/>
+      <w:r>
+        <w:t>LoadConfiguration</w:t>
+      </w:r>
+      <w:proofErr w:type="spellEnd"/>
+      <w:r>
+        <w:t>("</w:t>
+      </w:r>
+      <w:proofErr w:type="spellStart"/>
+      <w:r>
+        <w:t>UserConfig</w:t>
+      </w:r>
+      <w:proofErr w:type="spellEnd"/>
+      <w:r>
+        <w:t>");</w:t>
+      </w:r>
+    </w:p>
+    <w:p>
+      <w:pPr>
+        <w:rPr>
+          <w:sz w:val="28"/>
+          <w:szCs w:val="28"/>
+        </w:rPr>
+      </w:pPr>
+      <w:r>
+        <w:rPr>
+          <w:sz w:val="28"/>
+          <w:szCs w:val="28"/>
+        </w:rPr>
+        <w:t>Config File Setup</w:t>
+      </w:r>
+    </w:p>
+    <w:p>
+      <w:r>
+        <w:t xml:space="preserve">The main configuration is read from </w:t>
+      </w:r>
+      <w:r>
+        <w:rPr>
+          <w:b/>
+          <w:bCs/>
+        </w:rPr>
+        <w:t>config.txt</w:t>
+      </w:r>
+      <w:r>
+        <w:t xml:space="preserve"> file in the </w:t>
+      </w:r>
+      <w:proofErr w:type="spellStart"/>
+      <w:r>
+        <w:t>FinalExam</w:t>
+      </w:r>
+      <w:proofErr w:type="spellEnd"/>
+      <w:r>
+        <w:t xml:space="preserve"> folder.</w:t>
+      </w:r>
+    </w:p>
+    <w:p>
+      <w:r>
+        <w:t>First 5 numbers select the following options</w:t>
+      </w:r>
+    </w:p>
+    <w:p>
+      <w:pPr>
+        <w:pStyle w:val="ListParagraph"/>
+        <w:numPr>
+          <w:ilvl w:val="0"/>
+          <w:numId w:val="5"/>
+        </w:numPr>
+      </w:pPr>
+      <w:r>
+        <w:t>Output type:</w:t>
+      </w:r>
+    </w:p>
+    <w:p>
+      <w:pPr>
+        <w:pStyle w:val="ListParagraph"/>
+        <w:numPr>
+          <w:ilvl w:val="1"/>
+          <w:numId w:val="6"/>
+        </w:numPr>
+      </w:pPr>
+      <w:r>
+        <w:t>0 for console</w:t>
+      </w:r>
+    </w:p>
+    <w:p>
+      <w:pPr>
+        <w:pStyle w:val="ListParagraph"/>
+        <w:numPr>
+          <w:ilvl w:val="1"/>
+          <w:numId w:val="6"/>
+        </w:numPr>
+      </w:pPr>
+      <w:r>
+        <w:t xml:space="preserve">1 for to output to file </w:t>
+      </w:r>
+      <w:r>
+        <w:rPr>
+          <w:i/>
+          <w:iCs/>
+        </w:rPr>
+        <w:t>output.txt</w:t>
+      </w:r>
+      <w:r>
+        <w:rPr>
+          <w:i/>
+          <w:iCs/>
+        </w:rPr>
+        <w:t xml:space="preserve"> </w:t>
+      </w:r>
+      <w:r>
+        <w:t xml:space="preserve">in the </w:t>
+      </w:r>
+      <w:proofErr w:type="spellStart"/>
+      <w:r>
+        <w:t>FinalExam</w:t>
+      </w:r>
+      <w:proofErr w:type="spellEnd"/>
+      <w:r>
+        <w:t xml:space="preserve"> folder</w:t>
+      </w:r>
+    </w:p>
+    <w:p>
+      <w:pPr>
+        <w:pStyle w:val="ListParagraph"/>
+        <w:numPr>
+          <w:ilvl w:val="0"/>
+          <w:numId w:val="5"/>
+        </w:numPr>
+      </w:pPr>
+      <w:r>
+        <w:t>Start Index:</w:t>
+      </w:r>
+    </w:p>
+    <w:p>
+      <w:pPr>
+        <w:pStyle w:val="ListParagraph"/>
+        <w:numPr>
+          <w:ilvl w:val="1"/>
+          <w:numId w:val="5"/>
+        </w:numPr>
+      </w:pPr>
+      <w:r>
+        <w:t>Selects start index; must be smaller than the total number of integers on the list</w:t>
+      </w:r>
+    </w:p>
+    <w:p>
+      <w:pPr>
+        <w:pStyle w:val="ListParagraph"/>
+        <w:numPr>
+          <w:ilvl w:val="0"/>
+          <w:numId w:val="5"/>
+        </w:numPr>
+      </w:pPr>
+      <w:r>
+        <w:t>Stop Index:</w:t>
+      </w:r>
+    </w:p>
+    <w:p>
+      <w:pPr>
+        <w:pStyle w:val="ListParagraph"/>
+        <w:numPr>
+          <w:ilvl w:val="1"/>
+          <w:numId w:val="5"/>
+        </w:numPr>
+      </w:pPr>
+      <w:r>
+        <w:t>Selects stop index</w:t>
+      </w:r>
+    </w:p>
+    <w:p>
+      <w:pPr>
+        <w:pStyle w:val="ListParagraph"/>
+        <w:numPr>
+          <w:ilvl w:val="0"/>
+          <w:numId w:val="5"/>
+        </w:numPr>
+      </w:pPr>
+      <w:r>
+        <w:t>Filtering:</w:t>
+      </w:r>
+    </w:p>
+    <w:p>
+      <w:pPr>
+        <w:pStyle w:val="ListParagraph"/>
+        <w:numPr>
+          <w:ilvl w:val="1"/>
+          <w:numId w:val="5"/>
+        </w:numPr>
+      </w:pPr>
+      <w:r>
+        <w:t>0 for default</w:t>
+      </w:r>
+    </w:p>
+    <w:p>
+      <w:pPr>
+        <w:pStyle w:val="ListParagraph"/>
+        <w:numPr>
+          <w:ilvl w:val="1"/>
+          <w:numId w:val="5"/>
+        </w:numPr>
+      </w:pPr>
+      <w:r>
+        <w:t>1 filter out odd numbers</w:t>
+      </w:r>
+    </w:p>
+    <w:p>
+      <w:pPr>
+        <w:pStyle w:val="ListParagraph"/>
+        <w:numPr>
+          <w:ilvl w:val="1"/>
+          <w:numId w:val="5"/>
+        </w:numPr>
+      </w:pPr>
+      <w:r>
+        <w:t>2 filter out even numbers</w:t>
+      </w:r>
+    </w:p>
+    <w:p>
+      <w:pPr>
+        <w:pStyle w:val="ListParagraph"/>
+        <w:numPr>
+          <w:ilvl w:val="0"/>
+          <w:numId w:val="5"/>
+        </w:numPr>
+      </w:pPr>
+      <w:r>
+        <w:t>Printing:</w:t>
+      </w:r>
+    </w:p>
+    <w:p>
+      <w:pPr>
+        <w:pStyle w:val="ListParagraph"/>
+        <w:numPr>
+          <w:ilvl w:val="1"/>
+          <w:numId w:val="5"/>
+        </w:numPr>
+      </w:pPr>
+      <w:r>
+        <w:t>0 for default</w:t>
+      </w:r>
+    </w:p>
+    <w:p>
+      <w:pPr>
+        <w:pStyle w:val="ListParagraph"/>
+        <w:numPr>
+          <w:ilvl w:val="1"/>
+          <w:numId w:val="5"/>
+        </w:numPr>
+      </w:pPr>
+      <w:r>
+        <w:t>1 for reverse</w:t>
+      </w:r>
+    </w:p>
+    <w:p>
+      <w:r>
+        <w:t>After the ### comments, user may enter custom multipliers and words associated with them:</w:t>
+      </w:r>
+    </w:p>
+    <w:p>
+      <w:pPr>
+        <w:pStyle w:val="ListParagraph"/>
+        <w:numPr>
+          <w:ilvl w:val="0"/>
+          <w:numId w:val="8"/>
+        </w:numPr>
+      </w:pPr>
+      <w:r>
+        <w:t>Foo,3</w:t>
+      </w:r>
+    </w:p>
+    <w:p>
+      <w:pPr>
+        <w:pStyle w:val="ListParagraph"/>
+        <w:numPr>
+          <w:ilvl w:val="0"/>
+          <w:numId w:val="8"/>
+        </w:numPr>
+      </w:pPr>
+      <w:r>
+        <w:t>Bar,5</w:t>
+      </w:r>
+    </w:p>
+    <w:p>
+      <w:pPr>
+        <w:pStyle w:val="ListParagraph"/>
+        <w:numPr>
+          <w:ilvl w:val="0"/>
+          <w:numId w:val="8"/>
+        </w:numPr>
+      </w:pPr>
+      <w:r>
+        <w:t>Test,13</w:t>
+      </w:r>
+    </w:p>
+    <w:p>
+      <w:r>
+        <w:t>There is no limit on the number of custom multipliers and words, but they must be entered in the order and format shown above</w:t>
+      </w:r>
+    </w:p>
+    <w:p>
+      <w:r>
+        <w:t xml:space="preserve">After the last ### comments, user may enter any number of integers to be processed by </w:t>
+      </w:r>
+      <w:proofErr w:type="spellStart"/>
+      <w:r>
+        <w:t>FizzBuzz</w:t>
+      </w:r>
+      <w:proofErr w:type="spellEnd"/>
+      <w:r>
+        <w:t xml:space="preserve"> </w:t>
+      </w:r>
+      <w:bookmarkStart w:id="0" w:name="_GoBack"/>
+      <w:bookmarkEnd w:id="0"/>
     </w:p>
     <w:sectPr>
       <w:pgSz w:w="12240" w:h="15840"/>
@@ -271,6 +693,208 @@
 <file path=word/numbering.xml><?xml version="1.0" encoding="utf-8"?>
 <w:numbering xmlns:wpc="http://schemas.microsoft.com/office/word/2010/wordprocessingCanvas" xmlns:cx="http://schemas.microsoft.com/office/drawing/2014/chartex" xmlns:cx1="http://schemas.microsoft.com/office/drawing/2015/9/8/chartex" xmlns:cx2="http://schemas.microsoft.com/office/drawing/2015/10/21/chartex" xmlns:cx3="http://schemas.microsoft.com/office/drawing/2016/5/9/chartex" xmlns:cx4="http://schemas.microsoft.com/office/drawing/2016/5/10/chartex" xmlns:cx5="http://schemas.microsoft.com/office/drawing/2016/5/11/chartex" xmlns:cx6="http://schemas.microsoft.com/office/drawing/2016/5/12/chartex" xmlns:cx7="http://schemas.microsoft.com/office/drawing/2016/5/13/chartex" xmlns:cx8="http://schemas.microsoft.com/office/drawing/2016/5/14/chartex" xmlns:mc="http://schemas.openxmlformats.org/markup-compatibility/2006" xmlns:aink="http://schemas.microsoft.com/office/drawing/2016/ink" xmlns:am3d="http://schemas.microsoft.com/office/drawing/2017/model3d" xmlns:o="urn:schemas-microsoft-com:office:office" xmlns:r="http://schemas.openxmlformats.org/officeDocument/2006/relationships" xmlns:m="http://schemas.openxmlformats.org/officeDocument/2006/math" xmlns:v="urn:schemas-microsoft-com:vml" xmlns:wp14="http://schemas.microsoft.com/office/word/2010/wordprocessingDrawing" xmlns:wp="http://schemas.openxmlformats.org/drawingml/2006/wordprocessingDrawing" xmlns:w10="urn:schemas-microsoft-com:office:word" xmlns:w="http://schemas.openxmlformats.org/wordprocessingml/2006/main" xmlns:w14="http://schemas.microsoft.com/office/word/2010/wordml" xmlns:w15="http://schemas.microsoft.com/office/word/2012/wordml" xmlns:w16cid="http://schemas.microsoft.com/office/word/2016/wordml/cid" xmlns:w16se="http://schemas.microsoft.com/office/word/2015/wordml/symex" xmlns:wpg="http://schemas.microsoft.com/office/word/2010/wordprocessingGroup" xmlns:wpi="http://schemas.microsoft.com/office/word/2010/wordprocessingInk" xmlns:wne="http://schemas.microsoft.com/office/word/2006/wordml" xmlns:wps="http://schemas.microsoft.com/office/word/2010/wordprocessingShape" mc:Ignorable="w14 w15 w16se w16cid wp14">
   <w:abstractNum w:abstractNumId="0" w15:restartNumberingAfterBreak="0">
+    <w:nsid w:val="04E15A6B"/>
+    <w:multiLevelType w:val="hybridMultilevel"/>
+    <w:tmpl w:val="2C7E4AE8"/>
+    <w:lvl w:ilvl="0" w:tplc="0409000B">
+      <w:start w:val="1"/>
+      <w:numFmt w:val="bullet"/>
+      <w:lvlText w:val=""/>
+      <w:lvlJc w:val="left"/>
+      <w:pPr>
+        <w:ind w:left="720" w:hanging="360"/>
+      </w:pPr>
+      <w:rPr>
+        <w:rFonts w:ascii="Wingdings" w:hAnsi="Wingdings" w:hint="default"/>
+      </w:rPr>
+    </w:lvl>
+    <w:lvl w:ilvl="1" w:tplc="04090005">
+      <w:start w:val="1"/>
+      <w:numFmt w:val="bullet"/>
+      <w:lvlText w:val=""/>
+      <w:lvlJc w:val="left"/>
+      <w:pPr>
+        <w:ind w:left="1440" w:hanging="360"/>
+      </w:pPr>
+      <w:rPr>
+        <w:rFonts w:ascii="Wingdings" w:hAnsi="Wingdings" w:hint="default"/>
+      </w:rPr>
+    </w:lvl>
+    <w:lvl w:ilvl="2" w:tplc="04090005" w:tentative="1">
+      <w:start w:val="1"/>
+      <w:numFmt w:val="bullet"/>
+      <w:lvlText w:val=""/>
+      <w:lvlJc w:val="left"/>
+      <w:pPr>
+        <w:ind w:left="2160" w:hanging="360"/>
+      </w:pPr>
+      <w:rPr>
+        <w:rFonts w:ascii="Wingdings" w:hAnsi="Wingdings" w:hint="default"/>
+      </w:rPr>
+    </w:lvl>
+    <w:lvl w:ilvl="3" w:tplc="04090001" w:tentative="1">
+      <w:start w:val="1"/>
+      <w:numFmt w:val="bullet"/>
+      <w:lvlText w:val=""/>
+      <w:lvlJc w:val="left"/>
+      <w:pPr>
+        <w:ind w:left="2880" w:hanging="360"/>
+      </w:pPr>
+      <w:rPr>
+        <w:rFonts w:ascii="Symbol" w:hAnsi="Symbol" w:hint="default"/>
+      </w:rPr>
+    </w:lvl>
+    <w:lvl w:ilvl="4" w:tplc="04090003" w:tentative="1">
+      <w:start w:val="1"/>
+      <w:numFmt w:val="bullet"/>
+      <w:lvlText w:val="o"/>
+      <w:lvlJc w:val="left"/>
+      <w:pPr>
+        <w:ind w:left="3600" w:hanging="360"/>
+      </w:pPr>
+      <w:rPr>
+        <w:rFonts w:ascii="Courier New" w:hAnsi="Courier New" w:cs="Courier New" w:hint="default"/>
+      </w:rPr>
+    </w:lvl>
+    <w:lvl w:ilvl="5" w:tplc="04090005" w:tentative="1">
+      <w:start w:val="1"/>
+      <w:numFmt w:val="bullet"/>
+      <w:lvlText w:val=""/>
+      <w:lvlJc w:val="left"/>
+      <w:pPr>
+        <w:ind w:left="4320" w:hanging="360"/>
+      </w:pPr>
+      <w:rPr>
+        <w:rFonts w:ascii="Wingdings" w:hAnsi="Wingdings" w:hint="default"/>
+      </w:rPr>
+    </w:lvl>
+    <w:lvl w:ilvl="6" w:tplc="04090001" w:tentative="1">
+      <w:start w:val="1"/>
+      <w:numFmt w:val="bullet"/>
+      <w:lvlText w:val=""/>
+      <w:lvlJc w:val="left"/>
+      <w:pPr>
+        <w:ind w:left="5040" w:hanging="360"/>
+      </w:pPr>
+      <w:rPr>
+        <w:rFonts w:ascii="Symbol" w:hAnsi="Symbol" w:hint="default"/>
+      </w:rPr>
+    </w:lvl>
+    <w:lvl w:ilvl="7" w:tplc="04090003" w:tentative="1">
+      <w:start w:val="1"/>
+      <w:numFmt w:val="bullet"/>
+      <w:lvlText w:val="o"/>
+      <w:lvlJc w:val="left"/>
+      <w:pPr>
+        <w:ind w:left="5760" w:hanging="360"/>
+      </w:pPr>
+      <w:rPr>
+        <w:rFonts w:ascii="Courier New" w:hAnsi="Courier New" w:cs="Courier New" w:hint="default"/>
+      </w:rPr>
+    </w:lvl>
+    <w:lvl w:ilvl="8" w:tplc="04090005" w:tentative="1">
+      <w:start w:val="1"/>
+      <w:numFmt w:val="bullet"/>
+      <w:lvlText w:val=""/>
+      <w:lvlJc w:val="left"/>
+      <w:pPr>
+        <w:ind w:left="6480" w:hanging="360"/>
+      </w:pPr>
+      <w:rPr>
+        <w:rFonts w:ascii="Wingdings" w:hAnsi="Wingdings" w:hint="default"/>
+      </w:rPr>
+    </w:lvl>
+  </w:abstractNum>
+  <w:abstractNum w:abstractNumId="1" w15:restartNumberingAfterBreak="0">
+    <w:nsid w:val="28B60168"/>
+    <w:multiLevelType w:val="hybridMultilevel"/>
+    <w:tmpl w:val="B8C286E4"/>
+    <w:lvl w:ilvl="0" w:tplc="04090011">
+      <w:start w:val="1"/>
+      <w:numFmt w:val="decimal"/>
+      <w:lvlText w:val="%1)"/>
+      <w:lvlJc w:val="left"/>
+      <w:pPr>
+        <w:ind w:left="720" w:hanging="360"/>
+      </w:pPr>
+      <w:rPr>
+        <w:rFonts w:hint="default"/>
+      </w:rPr>
+    </w:lvl>
+    <w:lvl w:ilvl="1" w:tplc="04090019" w:tentative="1">
+      <w:start w:val="1"/>
+      <w:numFmt w:val="lowerLetter"/>
+      <w:lvlText w:val="%2."/>
+      <w:lvlJc w:val="left"/>
+      <w:pPr>
+        <w:ind w:left="1440" w:hanging="360"/>
+      </w:pPr>
+    </w:lvl>
+    <w:lvl w:ilvl="2" w:tplc="0409001B" w:tentative="1">
+      <w:start w:val="1"/>
+      <w:numFmt w:val="lowerRoman"/>
+      <w:lvlText w:val="%3."/>
+      <w:lvlJc w:val="right"/>
+      <w:pPr>
+        <w:ind w:left="2160" w:hanging="180"/>
+      </w:pPr>
+    </w:lvl>
+    <w:lvl w:ilvl="3" w:tplc="0409000F" w:tentative="1">
+      <w:start w:val="1"/>
+      <w:numFmt w:val="decimal"/>
+      <w:lvlText w:val="%4."/>
+      <w:lvlJc w:val="left"/>
+      <w:pPr>
+        <w:ind w:left="2880" w:hanging="360"/>
+      </w:pPr>
+    </w:lvl>
+    <w:lvl w:ilvl="4" w:tplc="04090019" w:tentative="1">
+      <w:start w:val="1"/>
+      <w:numFmt w:val="lowerLetter"/>
+      <w:lvlText w:val="%5."/>
+      <w:lvlJc w:val="left"/>
+      <w:pPr>
+        <w:ind w:left="3600" w:hanging="360"/>
+      </w:pPr>
+    </w:lvl>
+    <w:lvl w:ilvl="5" w:tplc="0409001B" w:tentative="1">
+      <w:start w:val="1"/>
+      <w:numFmt w:val="lowerRoman"/>
+      <w:lvlText w:val="%6."/>
+      <w:lvlJc w:val="right"/>
+      <w:pPr>
+        <w:ind w:left="4320" w:hanging="180"/>
+      </w:pPr>
+    </w:lvl>
+    <w:lvl w:ilvl="6" w:tplc="0409000F" w:tentative="1">
+      <w:start w:val="1"/>
+      <w:numFmt w:val="decimal"/>
+      <w:lvlText w:val="%7."/>
+      <w:lvlJc w:val="left"/>
+      <w:pPr>
+        <w:ind w:left="5040" w:hanging="360"/>
+      </w:pPr>
+    </w:lvl>
+    <w:lvl w:ilvl="7" w:tplc="04090019" w:tentative="1">
+      <w:start w:val="1"/>
+      <w:numFmt w:val="lowerLetter"/>
+      <w:lvlText w:val="%8."/>
+      <w:lvlJc w:val="left"/>
+      <w:pPr>
+        <w:ind w:left="5760" w:hanging="360"/>
+      </w:pPr>
+    </w:lvl>
+    <w:lvl w:ilvl="8" w:tplc="0409001B" w:tentative="1">
+      <w:start w:val="1"/>
+      <w:numFmt w:val="lowerRoman"/>
+      <w:lvlText w:val="%9."/>
+      <w:lvlJc w:val="right"/>
+      <w:pPr>
+        <w:ind w:left="6480" w:hanging="180"/>
+      </w:pPr>
+    </w:lvl>
+  </w:abstractNum>
+  <w:abstractNum w:abstractNumId="2" w15:restartNumberingAfterBreak="0">
     <w:nsid w:val="3B1A0927"/>
     <w:multiLevelType w:val="hybridMultilevel"/>
     <w:tmpl w:val="A3CC7B80"/>
@@ -383,7 +1007,346 @@
       </w:rPr>
     </w:lvl>
   </w:abstractNum>
-  <w:abstractNum w:abstractNumId="1" w15:restartNumberingAfterBreak="0">
+  <w:abstractNum w:abstractNumId="3" w15:restartNumberingAfterBreak="0">
+    <w:nsid w:val="482A2AD9"/>
+    <w:multiLevelType w:val="hybridMultilevel"/>
+    <w:tmpl w:val="09FAFE50"/>
+    <w:lvl w:ilvl="0" w:tplc="0409000B">
+      <w:start w:val="1"/>
+      <w:numFmt w:val="bullet"/>
+      <w:lvlText w:val=""/>
+      <w:lvlJc w:val="left"/>
+      <w:pPr>
+        <w:ind w:left="720" w:hanging="360"/>
+      </w:pPr>
+      <w:rPr>
+        <w:rFonts w:ascii="Wingdings" w:hAnsi="Wingdings" w:hint="default"/>
+      </w:rPr>
+    </w:lvl>
+    <w:lvl w:ilvl="1" w:tplc="04090003" w:tentative="1">
+      <w:start w:val="1"/>
+      <w:numFmt w:val="bullet"/>
+      <w:lvlText w:val="o"/>
+      <w:lvlJc w:val="left"/>
+      <w:pPr>
+        <w:ind w:left="1440" w:hanging="360"/>
+      </w:pPr>
+      <w:rPr>
+        <w:rFonts w:ascii="Courier New" w:hAnsi="Courier New" w:cs="Courier New" w:hint="default"/>
+      </w:rPr>
+    </w:lvl>
+    <w:lvl w:ilvl="2" w:tplc="04090005" w:tentative="1">
+      <w:start w:val="1"/>
+      <w:numFmt w:val="bullet"/>
+      <w:lvlText w:val=""/>
+      <w:lvlJc w:val="left"/>
+      <w:pPr>
+        <w:ind w:left="2160" w:hanging="360"/>
+      </w:pPr>
+      <w:rPr>
+        <w:rFonts w:ascii="Wingdings" w:hAnsi="Wingdings" w:hint="default"/>
+      </w:rPr>
+    </w:lvl>
+    <w:lvl w:ilvl="3" w:tplc="04090001" w:tentative="1">
+      <w:start w:val="1"/>
+      <w:numFmt w:val="bullet"/>
+      <w:lvlText w:val=""/>
+      <w:lvlJc w:val="left"/>
+      <w:pPr>
+        <w:ind w:left="2880" w:hanging="360"/>
+      </w:pPr>
+      <w:rPr>
+        <w:rFonts w:ascii="Symbol" w:hAnsi="Symbol" w:hint="default"/>
+      </w:rPr>
+    </w:lvl>
+    <w:lvl w:ilvl="4" w:tplc="04090003" w:tentative="1">
+      <w:start w:val="1"/>
+      <w:numFmt w:val="bullet"/>
+      <w:lvlText w:val="o"/>
+      <w:lvlJc w:val="left"/>
+      <w:pPr>
+        <w:ind w:left="3600" w:hanging="360"/>
+      </w:pPr>
+      <w:rPr>
+        <w:rFonts w:ascii="Courier New" w:hAnsi="Courier New" w:cs="Courier New" w:hint="default"/>
+      </w:rPr>
+    </w:lvl>
+    <w:lvl w:ilvl="5" w:tplc="04090005" w:tentative="1">
+      <w:start w:val="1"/>
+      <w:numFmt w:val="bullet"/>
+      <w:lvlText w:val=""/>
+      <w:lvlJc w:val="left"/>
+      <w:pPr>
+        <w:ind w:left="4320" w:hanging="360"/>
+      </w:pPr>
+      <w:rPr>
+        <w:rFonts w:ascii="Wingdings" w:hAnsi="Wingdings" w:hint="default"/>
+      </w:rPr>
+    </w:lvl>
+    <w:lvl w:ilvl="6" w:tplc="04090001" w:tentative="1">
+      <w:start w:val="1"/>
+      <w:numFmt w:val="bullet"/>
+      <w:lvlText w:val=""/>
+      <w:lvlJc w:val="left"/>
+      <w:pPr>
+        <w:ind w:left="5040" w:hanging="360"/>
+      </w:pPr>
+      <w:rPr>
+        <w:rFonts w:ascii="Symbol" w:hAnsi="Symbol" w:hint="default"/>
+      </w:rPr>
+    </w:lvl>
+    <w:lvl w:ilvl="7" w:tplc="04090003" w:tentative="1">
+      <w:start w:val="1"/>
+      <w:numFmt w:val="bullet"/>
+      <w:lvlText w:val="o"/>
+      <w:lvlJc w:val="left"/>
+      <w:pPr>
+        <w:ind w:left="5760" w:hanging="360"/>
+      </w:pPr>
+      <w:rPr>
+        <w:rFonts w:ascii="Courier New" w:hAnsi="Courier New" w:cs="Courier New" w:hint="default"/>
+      </w:rPr>
+    </w:lvl>
+    <w:lvl w:ilvl="8" w:tplc="04090005" w:tentative="1">
+      <w:start w:val="1"/>
+      <w:numFmt w:val="bullet"/>
+      <w:lvlText w:val=""/>
+      <w:lvlJc w:val="left"/>
+      <w:pPr>
+        <w:ind w:left="6480" w:hanging="360"/>
+      </w:pPr>
+      <w:rPr>
+        <w:rFonts w:ascii="Wingdings" w:hAnsi="Wingdings" w:hint="default"/>
+      </w:rPr>
+    </w:lvl>
+  </w:abstractNum>
+  <w:abstractNum w:abstractNumId="4" w15:restartNumberingAfterBreak="0">
+    <w:nsid w:val="5C364B25"/>
+    <w:multiLevelType w:val="hybridMultilevel"/>
+    <w:tmpl w:val="4C0CD6CE"/>
+    <w:lvl w:ilvl="0" w:tplc="0409000B">
+      <w:start w:val="1"/>
+      <w:numFmt w:val="bullet"/>
+      <w:lvlText w:val=""/>
+      <w:lvlJc w:val="left"/>
+      <w:pPr>
+        <w:ind w:left="720" w:hanging="360"/>
+      </w:pPr>
+      <w:rPr>
+        <w:rFonts w:ascii="Wingdings" w:hAnsi="Wingdings" w:hint="default"/>
+      </w:rPr>
+    </w:lvl>
+    <w:lvl w:ilvl="1" w:tplc="04090005">
+      <w:start w:val="1"/>
+      <w:numFmt w:val="bullet"/>
+      <w:lvlText w:val=""/>
+      <w:lvlJc w:val="left"/>
+      <w:pPr>
+        <w:ind w:left="1440" w:hanging="360"/>
+      </w:pPr>
+      <w:rPr>
+        <w:rFonts w:ascii="Wingdings" w:hAnsi="Wingdings" w:hint="default"/>
+      </w:rPr>
+    </w:lvl>
+    <w:lvl w:ilvl="2" w:tplc="04090005" w:tentative="1">
+      <w:start w:val="1"/>
+      <w:numFmt w:val="bullet"/>
+      <w:lvlText w:val=""/>
+      <w:lvlJc w:val="left"/>
+      <w:pPr>
+        <w:ind w:left="2160" w:hanging="360"/>
+      </w:pPr>
+      <w:rPr>
+        <w:rFonts w:ascii="Wingdings" w:hAnsi="Wingdings" w:hint="default"/>
+      </w:rPr>
+    </w:lvl>
+    <w:lvl w:ilvl="3" w:tplc="04090001" w:tentative="1">
+      <w:start w:val="1"/>
+      <w:numFmt w:val="bullet"/>
+      <w:lvlText w:val=""/>
+      <w:lvlJc w:val="left"/>
+      <w:pPr>
+        <w:ind w:left="2880" w:hanging="360"/>
+      </w:pPr>
+      <w:rPr>
+        <w:rFonts w:ascii="Symbol" w:hAnsi="Symbol" w:hint="default"/>
+      </w:rPr>
+    </w:lvl>
+    <w:lvl w:ilvl="4" w:tplc="04090003" w:tentative="1">
+      <w:start w:val="1"/>
+      <w:numFmt w:val="bullet"/>
+      <w:lvlText w:val="o"/>
+      <w:lvlJc w:val="left"/>
+      <w:pPr>
+        <w:ind w:left="3600" w:hanging="360"/>
+      </w:pPr>
+      <w:rPr>
+        <w:rFonts w:ascii="Courier New" w:hAnsi="Courier New" w:cs="Courier New" w:hint="default"/>
+      </w:rPr>
+    </w:lvl>
+    <w:lvl w:ilvl="5" w:tplc="04090005" w:tentative="1">
+      <w:start w:val="1"/>
+      <w:numFmt w:val="bullet"/>
+      <w:lvlText w:val=""/>
+      <w:lvlJc w:val="left"/>
+      <w:pPr>
+        <w:ind w:left="4320" w:hanging="360"/>
+      </w:pPr>
+      <w:rPr>
+        <w:rFonts w:ascii="Wingdings" w:hAnsi="Wingdings" w:hint="default"/>
+      </w:rPr>
+    </w:lvl>
+    <w:lvl w:ilvl="6" w:tplc="04090001" w:tentative="1">
+      <w:start w:val="1"/>
+      <w:numFmt w:val="bullet"/>
+      <w:lvlText w:val=""/>
+      <w:lvlJc w:val="left"/>
+      <w:pPr>
+        <w:ind w:left="5040" w:hanging="360"/>
+      </w:pPr>
+      <w:rPr>
+        <w:rFonts w:ascii="Symbol" w:hAnsi="Symbol" w:hint="default"/>
+      </w:rPr>
+    </w:lvl>
+    <w:lvl w:ilvl="7" w:tplc="04090003" w:tentative="1">
+      <w:start w:val="1"/>
+      <w:numFmt w:val="bullet"/>
+      <w:lvlText w:val="o"/>
+      <w:lvlJc w:val="left"/>
+      <w:pPr>
+        <w:ind w:left="5760" w:hanging="360"/>
+      </w:pPr>
+      <w:rPr>
+        <w:rFonts w:ascii="Courier New" w:hAnsi="Courier New" w:cs="Courier New" w:hint="default"/>
+      </w:rPr>
+    </w:lvl>
+    <w:lvl w:ilvl="8" w:tplc="04090005" w:tentative="1">
+      <w:start w:val="1"/>
+      <w:numFmt w:val="bullet"/>
+      <w:lvlText w:val=""/>
+      <w:lvlJc w:val="left"/>
+      <w:pPr>
+        <w:ind w:left="6480" w:hanging="360"/>
+      </w:pPr>
+      <w:rPr>
+        <w:rFonts w:ascii="Wingdings" w:hAnsi="Wingdings" w:hint="default"/>
+      </w:rPr>
+    </w:lvl>
+  </w:abstractNum>
+  <w:abstractNum w:abstractNumId="5" w15:restartNumberingAfterBreak="0">
+    <w:nsid w:val="672E0D52"/>
+    <w:multiLevelType w:val="hybridMultilevel"/>
+    <w:tmpl w:val="D8B66468"/>
+    <w:lvl w:ilvl="0" w:tplc="04090001">
+      <w:start w:val="1"/>
+      <w:numFmt w:val="bullet"/>
+      <w:lvlText w:val=""/>
+      <w:lvlJc w:val="left"/>
+      <w:pPr>
+        <w:ind w:left="720" w:hanging="360"/>
+      </w:pPr>
+      <w:rPr>
+        <w:rFonts w:ascii="Symbol" w:hAnsi="Symbol" w:hint="default"/>
+      </w:rPr>
+    </w:lvl>
+    <w:lvl w:ilvl="1" w:tplc="04090003" w:tentative="1">
+      <w:start w:val="1"/>
+      <w:numFmt w:val="bullet"/>
+      <w:lvlText w:val="o"/>
+      <w:lvlJc w:val="left"/>
+      <w:pPr>
+        <w:ind w:left="1440" w:hanging="360"/>
+      </w:pPr>
+      <w:rPr>
+        <w:rFonts w:ascii="Courier New" w:hAnsi="Courier New" w:cs="Courier New" w:hint="default"/>
+      </w:rPr>
+    </w:lvl>
+    <w:lvl w:ilvl="2" w:tplc="04090005" w:tentative="1">
+      <w:start w:val="1"/>
+      <w:numFmt w:val="bullet"/>
+      <w:lvlText w:val=""/>
+      <w:lvlJc w:val="left"/>
+      <w:pPr>
+        <w:ind w:left="2160" w:hanging="360"/>
+      </w:pPr>
+      <w:rPr>
+        <w:rFonts w:ascii="Wingdings" w:hAnsi="Wingdings" w:hint="default"/>
+      </w:rPr>
+    </w:lvl>
+    <w:lvl w:ilvl="3" w:tplc="04090001" w:tentative="1">
+      <w:start w:val="1"/>
+      <w:numFmt w:val="bullet"/>
+      <w:lvlText w:val=""/>
+      <w:lvlJc w:val="left"/>
+      <w:pPr>
+        <w:ind w:left="2880" w:hanging="360"/>
+      </w:pPr>
+      <w:rPr>
+        <w:rFonts w:ascii="Symbol" w:hAnsi="Symbol" w:hint="default"/>
+      </w:rPr>
+    </w:lvl>
+    <w:lvl w:ilvl="4" w:tplc="04090003" w:tentative="1">
+      <w:start w:val="1"/>
+      <w:numFmt w:val="bullet"/>
+      <w:lvlText w:val="o"/>
+      <w:lvlJc w:val="left"/>
+      <w:pPr>
+        <w:ind w:left="3600" w:hanging="360"/>
+      </w:pPr>
+      <w:rPr>
+        <w:rFonts w:ascii="Courier New" w:hAnsi="Courier New" w:cs="Courier New" w:hint="default"/>
+      </w:rPr>
+    </w:lvl>
+    <w:lvl w:ilvl="5" w:tplc="04090005" w:tentative="1">
+      <w:start w:val="1"/>
+      <w:numFmt w:val="bullet"/>
+      <w:lvlText w:val=""/>
+      <w:lvlJc w:val="left"/>
+      <w:pPr>
+        <w:ind w:left="4320" w:hanging="360"/>
+      </w:pPr>
+      <w:rPr>
+        <w:rFonts w:ascii="Wingdings" w:hAnsi="Wingdings" w:hint="default"/>
+      </w:rPr>
+    </w:lvl>
+    <w:lvl w:ilvl="6" w:tplc="04090001" w:tentative="1">
+      <w:start w:val="1"/>
+      <w:numFmt w:val="bullet"/>
+      <w:lvlText w:val=""/>
+      <w:lvlJc w:val="left"/>
+      <w:pPr>
+        <w:ind w:left="5040" w:hanging="360"/>
+      </w:pPr>
+      <w:rPr>
+        <w:rFonts w:ascii="Symbol" w:hAnsi="Symbol" w:hint="default"/>
+      </w:rPr>
+    </w:lvl>
+    <w:lvl w:ilvl="7" w:tplc="04090003" w:tentative="1">
+      <w:start w:val="1"/>
+      <w:numFmt w:val="bullet"/>
+      <w:lvlText w:val="o"/>
+      <w:lvlJc w:val="left"/>
+      <w:pPr>
+        <w:ind w:left="5760" w:hanging="360"/>
+      </w:pPr>
+      <w:rPr>
+        <w:rFonts w:ascii="Courier New" w:hAnsi="Courier New" w:cs="Courier New" w:hint="default"/>
+      </w:rPr>
+    </w:lvl>
+    <w:lvl w:ilvl="8" w:tplc="04090005" w:tentative="1">
+      <w:start w:val="1"/>
+      <w:numFmt w:val="bullet"/>
+      <w:lvlText w:val=""/>
+      <w:lvlJc w:val="left"/>
+      <w:pPr>
+        <w:ind w:left="6480" w:hanging="360"/>
+      </w:pPr>
+      <w:rPr>
+        <w:rFonts w:ascii="Wingdings" w:hAnsi="Wingdings" w:hint="default"/>
+      </w:rPr>
+    </w:lvl>
+  </w:abstractNum>
+  <w:abstractNum w:abstractNumId="6" w15:restartNumberingAfterBreak="0">
     <w:nsid w:val="70525AAE"/>
     <w:multiLevelType w:val="hybridMultilevel"/>
     <w:tmpl w:val="31E2109E"/>
@@ -496,11 +1459,142 @@
       </w:rPr>
     </w:lvl>
   </w:abstractNum>
+  <w:abstractNum w:abstractNumId="7" w15:restartNumberingAfterBreak="0">
+    <w:nsid w:val="79463E45"/>
+    <w:multiLevelType w:val="hybridMultilevel"/>
+    <w:tmpl w:val="ECB09A96"/>
+    <w:lvl w:ilvl="0" w:tplc="0409000B">
+      <w:start w:val="1"/>
+      <w:numFmt w:val="bullet"/>
+      <w:lvlText w:val=""/>
+      <w:lvlJc w:val="left"/>
+      <w:pPr>
+        <w:ind w:left="1440" w:hanging="360"/>
+      </w:pPr>
+      <w:rPr>
+        <w:rFonts w:ascii="Wingdings" w:hAnsi="Wingdings" w:hint="default"/>
+      </w:rPr>
+    </w:lvl>
+    <w:lvl w:ilvl="1" w:tplc="04090003" w:tentative="1">
+      <w:start w:val="1"/>
+      <w:numFmt w:val="bullet"/>
+      <w:lvlText w:val="o"/>
+      <w:lvlJc w:val="left"/>
+      <w:pPr>
+        <w:ind w:left="2160" w:hanging="360"/>
+      </w:pPr>
+      <w:rPr>
+        <w:rFonts w:ascii="Courier New" w:hAnsi="Courier New" w:cs="Courier New" w:hint="default"/>
+      </w:rPr>
+    </w:lvl>
+    <w:lvl w:ilvl="2" w:tplc="04090005" w:tentative="1">
+      <w:start w:val="1"/>
+      <w:numFmt w:val="bullet"/>
+      <w:lvlText w:val=""/>
+      <w:lvlJc w:val="left"/>
+      <w:pPr>
+        <w:ind w:left="2880" w:hanging="360"/>
+      </w:pPr>
+      <w:rPr>
+        <w:rFonts w:ascii="Wingdings" w:hAnsi="Wingdings" w:hint="default"/>
+      </w:rPr>
+    </w:lvl>
+    <w:lvl w:ilvl="3" w:tplc="04090001" w:tentative="1">
+      <w:start w:val="1"/>
+      <w:numFmt w:val="bullet"/>
+      <w:lvlText w:val=""/>
+      <w:lvlJc w:val="left"/>
+      <w:pPr>
+        <w:ind w:left="3600" w:hanging="360"/>
+      </w:pPr>
+      <w:rPr>
+        <w:rFonts w:ascii="Symbol" w:hAnsi="Symbol" w:hint="default"/>
+      </w:rPr>
+    </w:lvl>
+    <w:lvl w:ilvl="4" w:tplc="04090003" w:tentative="1">
+      <w:start w:val="1"/>
+      <w:numFmt w:val="bullet"/>
+      <w:lvlText w:val="o"/>
+      <w:lvlJc w:val="left"/>
+      <w:pPr>
+        <w:ind w:left="4320" w:hanging="360"/>
+      </w:pPr>
+      <w:rPr>
+        <w:rFonts w:ascii="Courier New" w:hAnsi="Courier New" w:cs="Courier New" w:hint="default"/>
+      </w:rPr>
+    </w:lvl>
+    <w:lvl w:ilvl="5" w:tplc="04090005" w:tentative="1">
+      <w:start w:val="1"/>
+      <w:numFmt w:val="bullet"/>
+      <w:lvlText w:val=""/>
+      <w:lvlJc w:val="left"/>
+      <w:pPr>
+        <w:ind w:left="5040" w:hanging="360"/>
+      </w:pPr>
+      <w:rPr>
+        <w:rFonts w:ascii="Wingdings" w:hAnsi="Wingdings" w:hint="default"/>
+      </w:rPr>
+    </w:lvl>
+    <w:lvl w:ilvl="6" w:tplc="04090001" w:tentative="1">
+      <w:start w:val="1"/>
+      <w:numFmt w:val="bullet"/>
+      <w:lvlText w:val=""/>
+      <w:lvlJc w:val="left"/>
+      <w:pPr>
+        <w:ind w:left="5760" w:hanging="360"/>
+      </w:pPr>
+      <w:rPr>
+        <w:rFonts w:ascii="Symbol" w:hAnsi="Symbol" w:hint="default"/>
+      </w:rPr>
+    </w:lvl>
+    <w:lvl w:ilvl="7" w:tplc="04090003" w:tentative="1">
+      <w:start w:val="1"/>
+      <w:numFmt w:val="bullet"/>
+      <w:lvlText w:val="o"/>
+      <w:lvlJc w:val="left"/>
+      <w:pPr>
+        <w:ind w:left="6480" w:hanging="360"/>
+      </w:pPr>
+      <w:rPr>
+        <w:rFonts w:ascii="Courier New" w:hAnsi="Courier New" w:cs="Courier New" w:hint="default"/>
+      </w:rPr>
+    </w:lvl>
+    <w:lvl w:ilvl="8" w:tplc="04090005" w:tentative="1">
+      <w:start w:val="1"/>
+      <w:numFmt w:val="bullet"/>
+      <w:lvlText w:val=""/>
+      <w:lvlJc w:val="left"/>
+      <w:pPr>
+        <w:ind w:left="7200" w:hanging="360"/>
+      </w:pPr>
+      <w:rPr>
+        <w:rFonts w:ascii="Wingdings" w:hAnsi="Wingdings" w:hint="default"/>
+      </w:rPr>
+    </w:lvl>
+  </w:abstractNum>
   <w:num w:numId="1">
+    <w:abstractNumId w:val="6"/>
+  </w:num>
+  <w:num w:numId="2">
+    <w:abstractNumId w:val="2"/>
+  </w:num>
+  <w:num w:numId="3">
+    <w:abstractNumId w:val="5"/>
+  </w:num>
+  <w:num w:numId="4">
     <w:abstractNumId w:val="1"/>
   </w:num>
-  <w:num w:numId="2">
+  <w:num w:numId="5">
+    <w:abstractNumId w:val="4"/>
+  </w:num>
+  <w:num w:numId="6">
     <w:abstractNumId w:val="0"/>
+  </w:num>
+  <w:num w:numId="7">
+    <w:abstractNumId w:val="7"/>
+  </w:num>
+  <w:num w:numId="8">
+    <w:abstractNumId w:val="3"/>
   </w:num>
 </w:numbering>
 </file>
@@ -628,6 +1722,7 @@
     <w:lsdException w:name="HTML Sample" w:semiHidden="1" w:unhideWhenUsed="1"/>
     <w:lsdException w:name="HTML Typewriter" w:semiHidden="1" w:unhideWhenUsed="1"/>
     <w:lsdException w:name="HTML Variable" w:semiHidden="1" w:unhideWhenUsed="1"/>
+    <w:lsdException w:name="Normal Table" w:semiHidden="1" w:unhideWhenUsed="1"/>
     <w:lsdException w:name="annotation subject" w:semiHidden="1" w:unhideWhenUsed="1"/>
     <w:lsdException w:name="No List" w:semiHidden="1" w:unhideWhenUsed="1"/>
     <w:lsdException w:name="Outline List 1" w:semiHidden="1" w:unhideWhenUsed="1"/>
@@ -674,8 +1769,10 @@
     <w:lsdException w:name="Table Subtle 2" w:semiHidden="1" w:unhideWhenUsed="1"/>
     <w:lsdException w:name="Table Web 1" w:semiHidden="1" w:unhideWhenUsed="1"/>
     <w:lsdException w:name="Table Web 2" w:semiHidden="1" w:unhideWhenUsed="1"/>
+    <w:lsdException w:name="Table Web 3" w:semiHidden="1" w:unhideWhenUsed="1"/>
     <w:lsdException w:name="Balloon Text" w:semiHidden="1" w:unhideWhenUsed="1"/>
     <w:lsdException w:name="Table Grid" w:uiPriority="39"/>
+    <w:lsdException w:name="Table Theme" w:semiHidden="1" w:unhideWhenUsed="1"/>
     <w:lsdException w:name="Placeholder Text" w:semiHidden="1"/>
     <w:lsdException w:name="No Spacing" w:uiPriority="1" w:qFormat="1"/>
     <w:lsdException w:name="Light Shading" w:uiPriority="60"/>

</xml_diff>

<commit_message>
Changed configuration startup to be able to change with command line only (or debug arguments passed to the FinalTest properties).
</commit_message>
<xml_diff>
--- a/FinalExam/Final_Exam_strategies.docx
+++ b/FinalExam/Final_Exam_strategies.docx
@@ -256,18 +256,146 @@
         <w:t>, as I will be decorating the outputs.</w:t>
       </w:r>
     </w:p>
-    <w:p/>
-    <w:p/>
-    <w:p/>
-    <w:p/>
-    <w:p/>
-    <w:p/>
-    <w:p/>
-    <w:p/>
-    <w:p/>
-    <w:p/>
-    <w:p/>
-    <w:p/>
+    <w:p>
+      <w:pPr>
+        <w:rPr>
+          <w:sz w:val="28"/>
+          <w:szCs w:val="28"/>
+        </w:rPr>
+      </w:pPr>
+      <w:r>
+        <w:rPr>
+          <w:sz w:val="28"/>
+          <w:szCs w:val="28"/>
+        </w:rPr>
+        <w:t>C</w:t>
+      </w:r>
+      <w:r>
+        <w:rPr>
+          <w:sz w:val="28"/>
+          <w:szCs w:val="28"/>
+        </w:rPr>
+        <w:t>lient Configuration</w:t>
+      </w:r>
+    </w:p>
+    <w:p>
+      <w:r>
+        <w:t xml:space="preserve">Note: the program is shipped with default </w:t>
+      </w:r>
+      <w:proofErr w:type="spellStart"/>
+      <w:r>
+        <w:t>FizzBuzz</w:t>
+      </w:r>
+      <w:proofErr w:type="spellEnd"/>
+      <w:r>
+        <w:t xml:space="preserve"> output.</w:t>
+      </w:r>
+    </w:p>
+    <w:p>
+      <w:r>
+        <w:t>To load a custom configuration</w:t>
+      </w:r>
+      <w:r>
+        <w:t>:</w:t>
+      </w:r>
+    </w:p>
+    <w:p>
+      <w:pPr>
+        <w:pStyle w:val="ListParagraph"/>
+        <w:numPr>
+          <w:ilvl w:val="0"/>
+          <w:numId w:val="9"/>
+        </w:numPr>
+      </w:pPr>
+      <w:r>
+        <w:t xml:space="preserve">In the </w:t>
+      </w:r>
+      <w:proofErr w:type="spellStart"/>
+      <w:r>
+        <w:t>FinalExam</w:t>
+      </w:r>
+      <w:proofErr w:type="spellEnd"/>
+      <w:r>
+        <w:t xml:space="preserve"> program click on “Properties” and navigate to the “Debug” tab;</w:t>
+      </w:r>
+    </w:p>
+    <w:p>
+      <w:pPr>
+        <w:pStyle w:val="ListParagraph"/>
+        <w:numPr>
+          <w:ilvl w:val="0"/>
+          <w:numId w:val="9"/>
+        </w:numPr>
+      </w:pPr>
+      <w:r>
+        <w:t>Add “custom” to the Command Line Arguments window.</w:t>
+      </w:r>
+    </w:p>
+    <w:p>
+      <w:pPr>
+        <w:pStyle w:val="ListParagraph"/>
+        <w:numPr>
+          <w:ilvl w:val="0"/>
+          <w:numId w:val="9"/>
+        </w:numPr>
+      </w:pPr>
+      <w:r>
+        <w:t xml:space="preserve">Program will read your custom configuration saved on the config.txt file the </w:t>
+      </w:r>
+      <w:proofErr w:type="spellStart"/>
+      <w:r>
+        <w:t>FinalExam</w:t>
+      </w:r>
+      <w:proofErr w:type="spellEnd"/>
+      <w:r>
+        <w:t xml:space="preserve"> folder.</w:t>
+      </w:r>
+    </w:p>
+    <w:p>
+      <w:pPr>
+        <w:jc w:val="center"/>
+      </w:pPr>
+      <w:r>
+        <w:rPr>
+          <w:noProof/>
+        </w:rPr>
+        <w:drawing>
+          <wp:inline distT="0" distB="0" distL="0" distR="0" wp14:anchorId="57395E54" wp14:editId="1CE22AC0">
+            <wp:extent cx="4567405" cy="2314575"/>
+            <wp:effectExtent l="0" t="0" r="5080" b="0"/>
+            <wp:docPr id="1" name="Picture 1"/>
+            <wp:cNvGraphicFramePr>
+              <a:graphicFrameLocks xmlns:a="http://schemas.openxmlformats.org/drawingml/2006/main" noChangeAspect="1"/>
+            </wp:cNvGraphicFramePr>
+            <a:graphic xmlns:a="http://schemas.openxmlformats.org/drawingml/2006/main">
+              <a:graphicData uri="http://schemas.openxmlformats.org/drawingml/2006/picture">
+                <pic:pic xmlns:pic="http://schemas.openxmlformats.org/drawingml/2006/picture">
+                  <pic:nvPicPr>
+                    <pic:cNvPr id="1" name=""/>
+                    <pic:cNvPicPr/>
+                  </pic:nvPicPr>
+                  <pic:blipFill>
+                    <a:blip r:embed="rId5"/>
+                    <a:stretch>
+                      <a:fillRect/>
+                    </a:stretch>
+                  </pic:blipFill>
+                  <pic:spPr>
+                    <a:xfrm>
+                      <a:off x="0" y="0"/>
+                      <a:ext cx="4708440" cy="2386046"/>
+                    </a:xfrm>
+                    <a:prstGeom prst="rect">
+                      <a:avLst/>
+                    </a:prstGeom>
+                  </pic:spPr>
+                </pic:pic>
+              </a:graphicData>
+            </a:graphic>
+          </wp:inline>
+        </w:drawing>
+      </w:r>
+    </w:p>
     <w:p>
       <w:pPr>
         <w:rPr>
@@ -281,121 +409,21 @@
           <w:szCs w:val="28"/>
         </w:rPr>
         <w:lastRenderedPageBreak/>
-        <w:t>C</w:t>
+        <w:t>Config</w:t>
       </w:r>
       <w:r>
         <w:rPr>
           <w:sz w:val="28"/>
           <w:szCs w:val="28"/>
         </w:rPr>
-        <w:t>lient Configuration</w:t>
-      </w:r>
-    </w:p>
-    <w:p>
-      <w:r>
-        <w:t>Note: the program is shipped with default output.</w:t>
-      </w:r>
-    </w:p>
-    <w:p>
-      <w:r>
-        <w:t xml:space="preserve">In the client, to load the default </w:t>
-      </w:r>
-      <w:proofErr w:type="spellStart"/>
-      <w:r>
-        <w:t>FizzBuzz</w:t>
-      </w:r>
-      <w:proofErr w:type="spellEnd"/>
-      <w:r>
-        <w:t xml:space="preserve"> output, uncomment the following:</w:t>
-      </w:r>
-    </w:p>
-    <w:p>
-      <w:pPr>
-        <w:pStyle w:val="ListParagraph"/>
-        <w:numPr>
-          <w:ilvl w:val="0"/>
-          <w:numId w:val="3"/>
-        </w:numPr>
-      </w:pPr>
-      <w:proofErr w:type="spellStart"/>
-      <w:r>
-        <w:t>FizzBuzz</w:t>
-      </w:r>
-      <w:proofErr w:type="spellEnd"/>
-      <w:r>
-        <w:t xml:space="preserve"> program = </w:t>
-      </w:r>
-      <w:proofErr w:type="spellStart"/>
-      <w:r>
-        <w:t>LoadConfiguration</w:t>
-      </w:r>
-      <w:proofErr w:type="spellEnd"/>
-      <w:r>
-        <w:t>("</w:t>
-      </w:r>
-      <w:proofErr w:type="spellStart"/>
-      <w:r>
-        <w:t>DefaultConfig</w:t>
-      </w:r>
-      <w:proofErr w:type="spellEnd"/>
-      <w:r>
-        <w:t>");</w:t>
-      </w:r>
-      <w:r>
-        <w:t xml:space="preserve">   </w:t>
-      </w:r>
-    </w:p>
-    <w:p>
-      <w:r>
-        <w:t>To load a custom configuration, uncomment:</w:t>
-      </w:r>
-    </w:p>
-    <w:p>
-      <w:pPr>
-        <w:pStyle w:val="ListParagraph"/>
-        <w:numPr>
-          <w:ilvl w:val="0"/>
-          <w:numId w:val="3"/>
-        </w:numPr>
-      </w:pPr>
-      <w:proofErr w:type="spellStart"/>
-      <w:r>
-        <w:t>FizzBuzz</w:t>
-      </w:r>
-      <w:proofErr w:type="spellEnd"/>
-      <w:r>
-        <w:t xml:space="preserve"> program = </w:t>
-      </w:r>
-      <w:proofErr w:type="spellStart"/>
-      <w:r>
-        <w:t>LoadConfiguration</w:t>
-      </w:r>
-      <w:proofErr w:type="spellEnd"/>
-      <w:r>
-        <w:t>("</w:t>
-      </w:r>
-      <w:proofErr w:type="spellStart"/>
-      <w:r>
-        <w:t>UserConfig</w:t>
-      </w:r>
-      <w:proofErr w:type="spellEnd"/>
-      <w:r>
-        <w:t>");</w:t>
-      </w:r>
-    </w:p>
-    <w:p>
-      <w:pPr>
+        <w:t>uration</w:t>
+      </w:r>
+      <w:r>
         <w:rPr>
           <w:sz w:val="28"/>
           <w:szCs w:val="28"/>
         </w:rPr>
-      </w:pPr>
-      <w:r>
-        <w:rPr>
-          <w:sz w:val="28"/>
-          <w:szCs w:val="28"/>
-        </w:rPr>
-        <w:t>Config File Setup</w:t>
+        <w:t xml:space="preserve"> File Setup</w:t>
       </w:r>
     </w:p>
     <w:p>
@@ -677,12 +705,14 @@
       <w:r>
         <w:t xml:space="preserve"> </w:t>
       </w:r>
+    </w:p>
+    <w:p>
       <w:bookmarkStart w:id="0" w:name="_GoBack"/>
       <w:bookmarkEnd w:id="0"/>
     </w:p>
     <w:sectPr>
       <w:pgSz w:w="12240" w:h="15840"/>
-      <w:pgMar w:top="720" w:right="720" w:bottom="720" w:left="720" w:header="720" w:footer="720" w:gutter="0"/>
+      <w:pgMar w:top="288" w:right="720" w:bottom="720" w:left="720" w:header="720" w:footer="720" w:gutter="0"/>
       <w:cols w:space="720"/>
       <w:docGrid w:linePitch="360"/>
     </w:sectPr>
@@ -1121,6 +1151,92 @@
     </w:lvl>
   </w:abstractNum>
   <w:abstractNum w:abstractNumId="4" w15:restartNumberingAfterBreak="0">
+    <w:nsid w:val="4F874558"/>
+    <w:multiLevelType w:val="hybridMultilevel"/>
+    <w:tmpl w:val="F27628DE"/>
+    <w:lvl w:ilvl="0" w:tplc="0409000F">
+      <w:start w:val="1"/>
+      <w:numFmt w:val="decimal"/>
+      <w:lvlText w:val="%1."/>
+      <w:lvlJc w:val="left"/>
+      <w:pPr>
+        <w:ind w:left="720" w:hanging="360"/>
+      </w:pPr>
+    </w:lvl>
+    <w:lvl w:ilvl="1" w:tplc="04090019" w:tentative="1">
+      <w:start w:val="1"/>
+      <w:numFmt w:val="lowerLetter"/>
+      <w:lvlText w:val="%2."/>
+      <w:lvlJc w:val="left"/>
+      <w:pPr>
+        <w:ind w:left="1440" w:hanging="360"/>
+      </w:pPr>
+    </w:lvl>
+    <w:lvl w:ilvl="2" w:tplc="0409001B" w:tentative="1">
+      <w:start w:val="1"/>
+      <w:numFmt w:val="lowerRoman"/>
+      <w:lvlText w:val="%3."/>
+      <w:lvlJc w:val="right"/>
+      <w:pPr>
+        <w:ind w:left="2160" w:hanging="180"/>
+      </w:pPr>
+    </w:lvl>
+    <w:lvl w:ilvl="3" w:tplc="0409000F" w:tentative="1">
+      <w:start w:val="1"/>
+      <w:numFmt w:val="decimal"/>
+      <w:lvlText w:val="%4."/>
+      <w:lvlJc w:val="left"/>
+      <w:pPr>
+        <w:ind w:left="2880" w:hanging="360"/>
+      </w:pPr>
+    </w:lvl>
+    <w:lvl w:ilvl="4" w:tplc="04090019" w:tentative="1">
+      <w:start w:val="1"/>
+      <w:numFmt w:val="lowerLetter"/>
+      <w:lvlText w:val="%5."/>
+      <w:lvlJc w:val="left"/>
+      <w:pPr>
+        <w:ind w:left="3600" w:hanging="360"/>
+      </w:pPr>
+    </w:lvl>
+    <w:lvl w:ilvl="5" w:tplc="0409001B" w:tentative="1">
+      <w:start w:val="1"/>
+      <w:numFmt w:val="lowerRoman"/>
+      <w:lvlText w:val="%6."/>
+      <w:lvlJc w:val="right"/>
+      <w:pPr>
+        <w:ind w:left="4320" w:hanging="180"/>
+      </w:pPr>
+    </w:lvl>
+    <w:lvl w:ilvl="6" w:tplc="0409000F" w:tentative="1">
+      <w:start w:val="1"/>
+      <w:numFmt w:val="decimal"/>
+      <w:lvlText w:val="%7."/>
+      <w:lvlJc w:val="left"/>
+      <w:pPr>
+        <w:ind w:left="5040" w:hanging="360"/>
+      </w:pPr>
+    </w:lvl>
+    <w:lvl w:ilvl="7" w:tplc="04090019" w:tentative="1">
+      <w:start w:val="1"/>
+      <w:numFmt w:val="lowerLetter"/>
+      <w:lvlText w:val="%8."/>
+      <w:lvlJc w:val="left"/>
+      <w:pPr>
+        <w:ind w:left="5760" w:hanging="360"/>
+      </w:pPr>
+    </w:lvl>
+    <w:lvl w:ilvl="8" w:tplc="0409001B" w:tentative="1">
+      <w:start w:val="1"/>
+      <w:numFmt w:val="lowerRoman"/>
+      <w:lvlText w:val="%9."/>
+      <w:lvlJc w:val="right"/>
+      <w:pPr>
+        <w:ind w:left="6480" w:hanging="180"/>
+      </w:pPr>
+    </w:lvl>
+  </w:abstractNum>
+  <w:abstractNum w:abstractNumId="5" w15:restartNumberingAfterBreak="0">
     <w:nsid w:val="5C364B25"/>
     <w:multiLevelType w:val="hybridMultilevel"/>
     <w:tmpl w:val="4C0CD6CE"/>
@@ -1233,7 +1349,7 @@
       </w:rPr>
     </w:lvl>
   </w:abstractNum>
-  <w:abstractNum w:abstractNumId="5" w15:restartNumberingAfterBreak="0">
+  <w:abstractNum w:abstractNumId="6" w15:restartNumberingAfterBreak="0">
     <w:nsid w:val="672E0D52"/>
     <w:multiLevelType w:val="hybridMultilevel"/>
     <w:tmpl w:val="D8B66468"/>
@@ -1346,7 +1462,7 @@
       </w:rPr>
     </w:lvl>
   </w:abstractNum>
-  <w:abstractNum w:abstractNumId="6" w15:restartNumberingAfterBreak="0">
+  <w:abstractNum w:abstractNumId="7" w15:restartNumberingAfterBreak="0">
     <w:nsid w:val="70525AAE"/>
     <w:multiLevelType w:val="hybridMultilevel"/>
     <w:tmpl w:val="31E2109E"/>
@@ -1459,7 +1575,7 @@
       </w:rPr>
     </w:lvl>
   </w:abstractNum>
-  <w:abstractNum w:abstractNumId="7" w15:restartNumberingAfterBreak="0">
+  <w:abstractNum w:abstractNumId="8" w15:restartNumberingAfterBreak="0">
     <w:nsid w:val="79463E45"/>
     <w:multiLevelType w:val="hybridMultilevel"/>
     <w:tmpl w:val="ECB09A96"/>
@@ -1573,28 +1689,31 @@
     </w:lvl>
   </w:abstractNum>
   <w:num w:numId="1">
-    <w:abstractNumId w:val="6"/>
+    <w:abstractNumId w:val="7"/>
   </w:num>
   <w:num w:numId="2">
     <w:abstractNumId w:val="2"/>
   </w:num>
   <w:num w:numId="3">
-    <w:abstractNumId w:val="5"/>
+    <w:abstractNumId w:val="6"/>
   </w:num>
   <w:num w:numId="4">
     <w:abstractNumId w:val="1"/>
   </w:num>
   <w:num w:numId="5">
-    <w:abstractNumId w:val="4"/>
+    <w:abstractNumId w:val="5"/>
   </w:num>
   <w:num w:numId="6">
     <w:abstractNumId w:val="0"/>
   </w:num>
   <w:num w:numId="7">
-    <w:abstractNumId w:val="7"/>
+    <w:abstractNumId w:val="8"/>
   </w:num>
   <w:num w:numId="8">
     <w:abstractNumId w:val="3"/>
+  </w:num>
+  <w:num w:numId="9">
+    <w:abstractNumId w:val="4"/>
   </w:num>
 </w:numbering>
 </file>

</xml_diff>